<commit_message>
Implementación de la generación de remitos - Se añadió un check en "Gestión de Ventas" que por defecto se encuentra deshabilitado si el usuario no seleccionó un cliente en "Seleccionar Cliente para Remito", o si el cliente seleccionado no tiene los siguientes campos registrados: CUIT-CUIL, Dirección e IVA. También se puede elegir la fecha de vencimiento. - Dos tablas nuevas en "crear_tablas.py": remitos y remitodetalle.
</commit_message>
<xml_diff>
--- a/logica/plantilla_remito.docx
+++ b/logica/plantilla_remito.docx
@@ -10,8 +10,8 @@
         <w:tblLook w:val="04A0" w:firstRow="1" w:lastRow="0" w:firstColumn="1" w:lastColumn="0" w:noHBand="0" w:noVBand="1"/>
       </w:tblPr>
       <w:tblGrid>
-        <w:gridCol w:w="5390"/>
-        <w:gridCol w:w="5384"/>
+        <w:gridCol w:w="5389"/>
+        <w:gridCol w:w="5385"/>
       </w:tblGrid>
       <w:tr>
         <w:trPr>
@@ -19,7 +19,7 @@
         </w:trPr>
         <w:tc>
           <w:tcPr>
-            <w:tcW w:w="5392" w:type="dxa"/>
+            <w:tcW w:w="5390" w:type="dxa"/>
           </w:tcPr>
           <w:p>
             <w:pPr>
@@ -41,7 +41,7 @@
                 <w:lang w:val="en-US"/>
               </w:rPr>
               <w:drawing>
-                <wp:inline distT="0" distB="0" distL="0" distR="0" wp14:anchorId="69B1F8A0" wp14:editId="1CD6CC2C">
+                <wp:inline distT="0" distB="0" distL="0" distR="0" wp14:anchorId="69B1F8A0" wp14:editId="564830AA">
                   <wp:extent cx="1752600" cy="344529"/>
                   <wp:effectExtent l="0" t="0" r="0" b="0"/>
                   <wp:docPr id="1306704434" name="Imagen 2"/>
@@ -112,11 +112,22 @@
             <w:r>
               <w:rPr>
                 <w:rFonts w:ascii="HelveticaNeueLT Pro 35 Th" w:hAnsi="HelveticaNeueLT Pro 35 Th"/>
+                <w:b/>
+                <w:bCs/>
                 <w:sz w:val="20"/>
                 <w:szCs w:val="18"/>
                 <w:lang w:val="en-US"/>
               </w:rPr>
-              <w:t>Tel/Fax.: 03704-xxxxx</w:t>
+              <w:t>Tel/Fax.</w:t>
+            </w:r>
+            <w:r>
+              <w:rPr>
+                <w:rFonts w:ascii="HelveticaNeueLT Pro 35 Th" w:hAnsi="HelveticaNeueLT Pro 35 Th"/>
+                <w:sz w:val="20"/>
+                <w:szCs w:val="18"/>
+                <w:lang w:val="en-US"/>
+              </w:rPr>
+              <w:t>: 03704-xxxxx</w:t>
             </w:r>
           </w:p>
           <w:p>
@@ -132,11 +143,22 @@
             <w:r>
               <w:rPr>
                 <w:rFonts w:ascii="HelveticaNeueLT Pro 35 Th" w:hAnsi="HelveticaNeueLT Pro 35 Th"/>
+                <w:b/>
+                <w:bCs/>
                 <w:sz w:val="20"/>
                 <w:szCs w:val="18"/>
                 <w:lang w:val="en-US"/>
               </w:rPr>
-              <w:t xml:space="preserve">MAIL: </w:t>
+              <w:t>MAIL</w:t>
+            </w:r>
+            <w:r>
+              <w:rPr>
+                <w:rFonts w:ascii="HelveticaNeueLT Pro 35 Th" w:hAnsi="HelveticaNeueLT Pro 35 Th"/>
+                <w:sz w:val="20"/>
+                <w:szCs w:val="18"/>
+                <w:lang w:val="en-US"/>
+              </w:rPr>
+              <w:t xml:space="preserve">: </w:t>
             </w:r>
             <w:r>
               <w:rPr>
@@ -160,7 +182,7 @@
         </w:tc>
         <w:tc>
           <w:tcPr>
-            <w:tcW w:w="5382" w:type="dxa"/>
+            <w:tcW w:w="5384" w:type="dxa"/>
           </w:tcPr>
           <w:p>
             <w:pPr>
@@ -241,6 +263,8 @@
             <w:r>
               <w:rPr>
                 <w:rFonts w:ascii="HelveticaNeueLT Pro 35 Th" w:hAnsi="HelveticaNeueLT Pro 35 Th"/>
+                <w:b/>
+                <w:bCs/>
                 <w:sz w:val="18"/>
                 <w:szCs w:val="16"/>
               </w:rPr>
@@ -249,6 +273,8 @@
             <w:r>
               <w:rPr>
                 <w:rFonts w:ascii="HelveticaNeueLT Pro 35 Th" w:hAnsi="HelveticaNeueLT Pro 35 Th"/>
+                <w:b/>
+                <w:bCs/>
                 <w:sz w:val="18"/>
                 <w:szCs w:val="16"/>
               </w:rPr>
@@ -262,6 +288,7 @@
               </w:rPr>
               <w:t xml:space="preserve">: {{ </w:t>
             </w:r>
+            <w:proofErr w:type="spellStart"/>
             <w:r>
               <w:rPr>
                 <w:rFonts w:ascii="HelveticaNeueLT Pro 35 Th" w:hAnsi="HelveticaNeueLT Pro 35 Th"/>
@@ -286,6 +313,7 @@
               </w:rPr>
               <w:t>D</w:t>
             </w:r>
+            <w:proofErr w:type="spellEnd"/>
             <w:r>
               <w:rPr>
                 <w:rFonts w:ascii="HelveticaNeueLT Pro 35 Th" w:hAnsi="HelveticaNeueLT Pro 35 Th"/>
@@ -319,6 +347,8 @@
             <w:r>
               <w:rPr>
                 <w:rFonts w:ascii="HelveticaNeueLT Pro 35 Th" w:hAnsi="HelveticaNeueLT Pro 35 Th"/>
+                <w:b/>
+                <w:bCs/>
                 <w:sz w:val="18"/>
                 <w:szCs w:val="16"/>
               </w:rPr>
@@ -327,6 +357,8 @@
             <w:r>
               <w:rPr>
                 <w:rFonts w:ascii="HelveticaNeueLT Pro 35 Th" w:hAnsi="HelveticaNeueLT Pro 35 Th"/>
+                <w:b/>
+                <w:bCs/>
                 <w:sz w:val="18"/>
                 <w:szCs w:val="16"/>
               </w:rPr>
@@ -348,6 +380,7 @@
               </w:rPr>
               <w:t xml:space="preserve"> </w:t>
             </w:r>
+            <w:proofErr w:type="spellStart"/>
             <w:r>
               <w:rPr>
                 <w:rFonts w:ascii="HelveticaNeueLT Pro 35 Th" w:hAnsi="HelveticaNeueLT Pro 35 Th"/>
@@ -356,6 +389,7 @@
               </w:rPr>
               <w:t>fechaInicioRemito</w:t>
             </w:r>
+            <w:proofErr w:type="spellEnd"/>
             <w:r>
               <w:rPr>
                 <w:rFonts w:ascii="HelveticaNeueLT Pro 35 Th" w:hAnsi="HelveticaNeueLT Pro 35 Th"/>
@@ -389,10 +423,39 @@
             <w:r>
               <w:rPr>
                 <w:rFonts w:ascii="HelveticaNeueLT Pro 35 Th" w:hAnsi="HelveticaNeueLT Pro 35 Th"/>
-                <w:sz w:val="18"/>
-                <w:szCs w:val="16"/>
-              </w:rPr>
-              <w:t>Hora: {{ hora</w:t>
+                <w:b/>
+                <w:bCs/>
+                <w:sz w:val="18"/>
+                <w:szCs w:val="16"/>
+              </w:rPr>
+              <w:t>Hora</w:t>
+            </w:r>
+            <w:r>
+              <w:rPr>
+                <w:rFonts w:ascii="HelveticaNeueLT Pro 35 Th" w:hAnsi="HelveticaNeueLT Pro 35 Th"/>
+                <w:b/>
+                <w:bCs/>
+                <w:sz w:val="18"/>
+                <w:szCs w:val="16"/>
+              </w:rPr>
+              <w:t xml:space="preserve"> de Inicio</w:t>
+            </w:r>
+            <w:r>
+              <w:rPr>
+                <w:rFonts w:ascii="HelveticaNeueLT Pro 35 Th" w:hAnsi="HelveticaNeueLT Pro 35 Th"/>
+                <w:sz w:val="18"/>
+                <w:szCs w:val="16"/>
+              </w:rPr>
+              <w:t xml:space="preserve">: {{ </w:t>
+            </w:r>
+            <w:proofErr w:type="spellStart"/>
+            <w:r>
+              <w:rPr>
+                <w:rFonts w:ascii="HelveticaNeueLT Pro 35 Th" w:hAnsi="HelveticaNeueLT Pro 35 Th"/>
+                <w:sz w:val="18"/>
+                <w:szCs w:val="16"/>
+              </w:rPr>
+              <w:t>hora</w:t>
             </w:r>
             <w:r>
               <w:rPr>
@@ -402,6 +465,7 @@
               </w:rPr>
               <w:t>InicioRemito</w:t>
             </w:r>
+            <w:proofErr w:type="spellEnd"/>
             <w:r>
               <w:rPr>
                 <w:rFonts w:ascii="HelveticaNeueLT Pro 35 Th" w:hAnsi="HelveticaNeueLT Pro 35 Th"/>
@@ -427,66 +491,8 @@
         </w:trPr>
         <w:tc>
           <w:tcPr>
-            <w:tcW w:w="5387" w:type="dxa"/>
-          </w:tcPr>
-          <w:p>
-            <w:pPr>
-              <w:spacing w:before="240" w:line="240" w:lineRule="auto"/>
-              <w:jc w:val="both"/>
-              <w:rPr>
-                <w:rFonts w:ascii="HelveticaNeueLT Pro 35 Th" w:hAnsi="HelveticaNeueLT Pro 35 Th"/>
-                <w:sz w:val="20"/>
-                <w:szCs w:val="18"/>
-              </w:rPr>
-            </w:pPr>
-            <w:r>
-              <w:rPr>
-                <w:rFonts w:ascii="HelveticaNeueLT Pro 35 Th" w:hAnsi="HelveticaNeueLT Pro 35 Th"/>
-                <w:sz w:val="20"/>
-                <w:szCs w:val="18"/>
-              </w:rPr>
-              <w:t>IVA:     Exento {{ ivaExento }}        Monotributo {{ i</w:t>
-            </w:r>
-            <w:r>
-              <w:rPr>
-                <w:rFonts w:ascii="HelveticaNeueLT Pro 35 Th" w:hAnsi="HelveticaNeueLT Pro 35 Th"/>
-                <w:sz w:val="20"/>
-                <w:szCs w:val="18"/>
-              </w:rPr>
-              <w:t>vaMonotributo }}     Resp. Insc. {{ ivaRespInsc }}     Eventual {{ ivaEventual }}</w:t>
-            </w:r>
-          </w:p>
-          <w:p>
-            <w:pPr>
-              <w:spacing w:before="240" w:line="240" w:lineRule="auto"/>
-              <w:jc w:val="both"/>
-              <w:rPr>
-                <w:rFonts w:ascii="HelveticaNeueLT Pro 35 Th" w:hAnsi="HelveticaNeueLT Pro 35 Th"/>
-                <w:sz w:val="20"/>
-                <w:szCs w:val="18"/>
-              </w:rPr>
-            </w:pPr>
-            <w:r>
-              <w:rPr>
-                <w:rFonts w:ascii="HelveticaNeueLT Pro 35 Th" w:hAnsi="HelveticaNeueLT Pro 35 Th"/>
-                <w:sz w:val="20"/>
-                <w:szCs w:val="18"/>
-              </w:rPr>
-              <w:t>Cons. Final {{ ivaConsFinal</w:t>
-            </w:r>
-            <w:r>
-              <w:rPr>
-                <w:rFonts w:ascii="HelveticaNeueLT Pro 35 Th" w:hAnsi="HelveticaNeueLT Pro 35 Th"/>
-                <w:sz w:val="20"/>
-                <w:szCs w:val="18"/>
-              </w:rPr>
-              <w:t xml:space="preserve"> }</w:t>
-            </w:r>
-          </w:p>
-        </w:tc>
-        <w:tc>
-          <w:tcPr>
-            <w:tcW w:w="5387" w:type="dxa"/>
+            <w:tcW w:w="10774" w:type="dxa"/>
+            <w:gridSpan w:val="2"/>
           </w:tcPr>
           <w:p>
             <w:pPr>
@@ -496,8 +502,8 @@
                 <w:rFonts w:ascii="HelveticaNeueLT Pro 35 Th" w:hAnsi="HelveticaNeueLT Pro 35 Th"/>
                 <w:b/>
                 <w:bCs/>
-                <w:sz w:val="20"/>
-                <w:szCs w:val="18"/>
+                <w:sz w:val="16"/>
+                <w:szCs w:val="14"/>
               </w:rPr>
             </w:pPr>
             <w:r>
@@ -505,8 +511,8 @@
                 <w:rFonts w:ascii="HelveticaNeueLT Pro 35 Th" w:hAnsi="HelveticaNeueLT Pro 35 Th"/>
                 <w:b/>
                 <w:bCs/>
-                <w:sz w:val="20"/>
-                <w:szCs w:val="18"/>
+                <w:sz w:val="16"/>
+                <w:szCs w:val="14"/>
               </w:rPr>
               <w:t>Datos del Cliente</w:t>
             </w:r>
@@ -514,26 +520,127 @@
           <w:p>
             <w:pPr>
               <w:spacing w:before="240" w:after="240" w:line="240" w:lineRule="auto"/>
-              <w:jc w:val="both"/>
-              <w:rPr>
-                <w:rFonts w:ascii="HelveticaNeueLT Pro 35 Th" w:hAnsi="HelveticaNeueLT Pro 35 Th"/>
-                <w:sz w:val="20"/>
-                <w:szCs w:val="18"/>
+              <w:jc w:val="center"/>
+              <w:rPr>
+                <w:rFonts w:ascii="HelveticaNeueLT Pro 35 Th" w:hAnsi="HelveticaNeueLT Pro 35 Th"/>
+                <w:sz w:val="16"/>
+                <w:szCs w:val="14"/>
               </w:rPr>
             </w:pPr>
             <w:r>
               <w:rPr>
                 <w:rFonts w:ascii="HelveticaNeueLT Pro 35 Th" w:hAnsi="HelveticaNeueLT Pro 35 Th"/>
-                <w:sz w:val="20"/>
-                <w:szCs w:val="18"/>
-              </w:rPr>
-              <w:t>CUIT-CUIL: {{ clienteCUIT_CUIL }}</w:t>
+                <w:sz w:val="16"/>
+                <w:szCs w:val="14"/>
+              </w:rPr>
+              <w:t xml:space="preserve">- </w:t>
+            </w:r>
+            <w:r>
+              <w:rPr>
+                <w:rFonts w:ascii="HelveticaNeueLT Pro 35 Th" w:hAnsi="HelveticaNeueLT Pro 35 Th"/>
+                <w:b/>
+                <w:bCs/>
+                <w:sz w:val="16"/>
+                <w:szCs w:val="14"/>
+              </w:rPr>
+              <w:t>Nombre</w:t>
+            </w:r>
+            <w:r>
+              <w:rPr>
+                <w:rFonts w:ascii="HelveticaNeueLT Pro 35 Th" w:hAnsi="HelveticaNeueLT Pro 35 Th"/>
+                <w:b/>
+                <w:bCs/>
+                <w:sz w:val="16"/>
+                <w:szCs w:val="14"/>
+              </w:rPr>
+              <w:t xml:space="preserve"> Completo</w:t>
+            </w:r>
+            <w:r>
+              <w:rPr>
+                <w:rFonts w:ascii="HelveticaNeueLT Pro 35 Th" w:hAnsi="HelveticaNeueLT Pro 35 Th"/>
+                <w:sz w:val="16"/>
+                <w:szCs w:val="14"/>
+              </w:rPr>
+              <w:t xml:space="preserve">: {{ </w:t>
+            </w:r>
+            <w:proofErr w:type="spellStart"/>
+            <w:r>
+              <w:rPr>
+                <w:rFonts w:ascii="HelveticaNeueLT Pro 35 Th" w:hAnsi="HelveticaNeueLT Pro 35 Th"/>
+                <w:sz w:val="16"/>
+                <w:szCs w:val="14"/>
+              </w:rPr>
+              <w:t>clienteNombre</w:t>
+            </w:r>
+            <w:proofErr w:type="spellEnd"/>
+            <w:r>
+              <w:rPr>
+                <w:rFonts w:ascii="HelveticaNeueLT Pro 35 Th" w:hAnsi="HelveticaNeueLT Pro 35 Th"/>
+                <w:sz w:val="16"/>
+                <w:szCs w:val="14"/>
+              </w:rPr>
+              <w:t xml:space="preserve"> }}</w:t>
             </w:r>
           </w:p>
           <w:p>
             <w:pPr>
               <w:spacing w:before="240" w:after="240" w:line="240" w:lineRule="auto"/>
-              <w:jc w:val="both"/>
+              <w:jc w:val="center"/>
+              <w:rPr>
+                <w:rFonts w:ascii="HelveticaNeueLT Pro 35 Th" w:hAnsi="HelveticaNeueLT Pro 35 Th"/>
+                <w:sz w:val="16"/>
+                <w:szCs w:val="14"/>
+              </w:rPr>
+            </w:pPr>
+            <w:r>
+              <w:rPr>
+                <w:rFonts w:ascii="HelveticaNeueLT Pro 35 Th" w:hAnsi="HelveticaNeueLT Pro 35 Th"/>
+                <w:sz w:val="16"/>
+                <w:szCs w:val="14"/>
+              </w:rPr>
+              <w:t xml:space="preserve">- </w:t>
+            </w:r>
+            <w:r>
+              <w:rPr>
+                <w:rFonts w:ascii="HelveticaNeueLT Pro 35 Th" w:hAnsi="HelveticaNeueLT Pro 35 Th"/>
+                <w:b/>
+                <w:bCs/>
+                <w:sz w:val="16"/>
+                <w:szCs w:val="14"/>
+              </w:rPr>
+              <w:t>CUIT-CUIL</w:t>
+            </w:r>
+            <w:r>
+              <w:rPr>
+                <w:rFonts w:ascii="HelveticaNeueLT Pro 35 Th" w:hAnsi="HelveticaNeueLT Pro 35 Th"/>
+                <w:sz w:val="16"/>
+                <w:szCs w:val="14"/>
+              </w:rPr>
+              <w:t xml:space="preserve">: {{ </w:t>
+            </w:r>
+            <w:proofErr w:type="spellStart"/>
+            <w:r>
+              <w:rPr>
+                <w:rFonts w:ascii="HelveticaNeueLT Pro 35 Th" w:hAnsi="HelveticaNeueLT Pro 35 Th"/>
+                <w:sz w:val="16"/>
+                <w:szCs w:val="14"/>
+              </w:rPr>
+              <w:t>clienteCUIT_CUIL</w:t>
+            </w:r>
+            <w:proofErr w:type="spellEnd"/>
+            <w:r>
+              <w:rPr>
+                <w:rFonts w:ascii="HelveticaNeueLT Pro 35 Th" w:hAnsi="HelveticaNeueLT Pro 35 Th"/>
+                <w:sz w:val="16"/>
+                <w:szCs w:val="14"/>
+              </w:rPr>
+              <w:t xml:space="preserve"> }}</w:t>
+            </w:r>
+          </w:p>
+          <w:p>
+            <w:pPr>
+              <w:spacing w:before="240" w:line="240" w:lineRule="auto"/>
+              <w:jc w:val="center"/>
               <w:rPr>
                 <w:rFonts w:ascii="HelveticaNeueLT Pro 35 Th" w:hAnsi="HelveticaNeueLT Pro 35 Th"/>
                 <w:sz w:val="20"/>
@@ -543,10 +650,300 @@
             <w:r>
               <w:rPr>
                 <w:rFonts w:ascii="HelveticaNeueLT Pro 35 Th" w:hAnsi="HelveticaNeueLT Pro 35 Th"/>
-                <w:sz w:val="20"/>
-                <w:szCs w:val="18"/>
-              </w:rPr>
-              <w:t>Dirección:</w:t>
+                <w:sz w:val="16"/>
+                <w:szCs w:val="14"/>
+              </w:rPr>
+              <w:t xml:space="preserve">- </w:t>
+            </w:r>
+            <w:r>
+              <w:rPr>
+                <w:rFonts w:ascii="HelveticaNeueLT Pro 35 Th" w:hAnsi="HelveticaNeueLT Pro 35 Th"/>
+                <w:b/>
+                <w:bCs/>
+                <w:sz w:val="16"/>
+                <w:szCs w:val="14"/>
+              </w:rPr>
+              <w:t>Dirección</w:t>
+            </w:r>
+            <w:r>
+              <w:rPr>
+                <w:rFonts w:ascii="HelveticaNeueLT Pro 35 Th" w:hAnsi="HelveticaNeueLT Pro 35 Th"/>
+                <w:sz w:val="16"/>
+                <w:szCs w:val="14"/>
+              </w:rPr>
+              <w:t xml:space="preserve">: {{ </w:t>
+            </w:r>
+            <w:proofErr w:type="spellStart"/>
+            <w:r>
+              <w:rPr>
+                <w:rFonts w:ascii="HelveticaNeueLT Pro 35 Th" w:hAnsi="HelveticaNeueLT Pro 35 Th"/>
+                <w:sz w:val="16"/>
+                <w:szCs w:val="14"/>
+              </w:rPr>
+              <w:t>clienteDireccion</w:t>
+            </w:r>
+            <w:proofErr w:type="spellEnd"/>
+            <w:r>
+              <w:rPr>
+                <w:rFonts w:ascii="HelveticaNeueLT Pro 35 Th" w:hAnsi="HelveticaNeueLT Pro 35 Th"/>
+                <w:sz w:val="16"/>
+                <w:szCs w:val="14"/>
+              </w:rPr>
+              <w:t xml:space="preserve"> }}</w:t>
+            </w:r>
+          </w:p>
+        </w:tc>
+      </w:tr>
+      <w:tr>
+        <w:trPr>
+          <w:trHeight w:val="124"/>
+        </w:trPr>
+        <w:tc>
+          <w:tcPr>
+            <w:tcW w:w="10774" w:type="dxa"/>
+            <w:gridSpan w:val="2"/>
+          </w:tcPr>
+          <w:p>
+            <w:pPr>
+              <w:spacing w:before="240" w:line="240" w:lineRule="auto"/>
+              <w:jc w:val="center"/>
+              <w:rPr>
+                <w:rFonts w:ascii="HelveticaNeueLT Pro 35 Th" w:hAnsi="HelveticaNeueLT Pro 35 Th"/>
+                <w:sz w:val="18"/>
+                <w:szCs w:val="16"/>
+              </w:rPr>
+            </w:pPr>
+            <w:r>
+              <w:rPr>
+                <w:rFonts w:ascii="HelveticaNeueLT Pro 35 Th" w:hAnsi="HelveticaNeueLT Pro 35 Th"/>
+                <w:sz w:val="18"/>
+                <w:szCs w:val="16"/>
+              </w:rPr>
+              <w:t>- IVA:</w:t>
+            </w:r>
+            <w:r>
+              <w:rPr>
+                <w:rFonts w:ascii="HelveticaNeueLT Pro 35 Th" w:hAnsi="HelveticaNeueLT Pro 35 Th"/>
+                <w:sz w:val="18"/>
+                <w:szCs w:val="16"/>
+              </w:rPr>
+              <w:t xml:space="preserve">   </w:t>
+            </w:r>
+            <w:r>
+              <w:rPr>
+                <w:rFonts w:ascii="HelveticaNeueLT Pro 35 Th" w:hAnsi="HelveticaNeueLT Pro 35 Th"/>
+                <w:sz w:val="18"/>
+                <w:szCs w:val="16"/>
+              </w:rPr>
+              <w:t xml:space="preserve">Exento {{ </w:t>
+            </w:r>
+            <w:proofErr w:type="spellStart"/>
+            <w:r>
+              <w:rPr>
+                <w:rFonts w:ascii="HelveticaNeueLT Pro 35 Th" w:hAnsi="HelveticaNeueLT Pro 35 Th"/>
+                <w:sz w:val="18"/>
+                <w:szCs w:val="16"/>
+              </w:rPr>
+              <w:t>ivaExento</w:t>
+            </w:r>
+            <w:proofErr w:type="spellEnd"/>
+            <w:r>
+              <w:rPr>
+                <w:rFonts w:ascii="HelveticaNeueLT Pro 35 Th" w:hAnsi="HelveticaNeueLT Pro 35 Th"/>
+                <w:sz w:val="18"/>
+                <w:szCs w:val="16"/>
+              </w:rPr>
+              <w:t xml:space="preserve"> }}</w:t>
+            </w:r>
+            <w:r>
+              <w:rPr>
+                <w:rFonts w:ascii="HelveticaNeueLT Pro 35 Th" w:hAnsi="HelveticaNeueLT Pro 35 Th"/>
+                <w:sz w:val="18"/>
+                <w:szCs w:val="16"/>
+              </w:rPr>
+              <w:t xml:space="preserve">     </w:t>
+            </w:r>
+            <w:r>
+              <w:rPr>
+                <w:rFonts w:ascii="HelveticaNeueLT Pro 35 Th" w:hAnsi="HelveticaNeueLT Pro 35 Th"/>
+                <w:sz w:val="18"/>
+                <w:szCs w:val="16"/>
+              </w:rPr>
+              <w:t>Monotributo</w:t>
+            </w:r>
+            <w:r>
+              <w:rPr>
+                <w:rFonts w:ascii="HelveticaNeueLT Pro 35 Th" w:hAnsi="HelveticaNeueLT Pro 35 Th"/>
+                <w:sz w:val="18"/>
+                <w:szCs w:val="16"/>
+              </w:rPr>
+              <w:t xml:space="preserve"> </w:t>
+            </w:r>
+            <w:r>
+              <w:rPr>
+                <w:rFonts w:ascii="HelveticaNeueLT Pro 35 Th" w:hAnsi="HelveticaNeueLT Pro 35 Th"/>
+                <w:sz w:val="18"/>
+                <w:szCs w:val="16"/>
+              </w:rPr>
+              <w:t xml:space="preserve">{{ </w:t>
+            </w:r>
+            <w:proofErr w:type="spellStart"/>
+            <w:r>
+              <w:rPr>
+                <w:rFonts w:ascii="HelveticaNeueLT Pro 35 Th" w:hAnsi="HelveticaNeueLT Pro 35 Th"/>
+                <w:sz w:val="18"/>
+                <w:szCs w:val="16"/>
+              </w:rPr>
+              <w:t>ivaMonotributo</w:t>
+            </w:r>
+            <w:proofErr w:type="spellEnd"/>
+            <w:r>
+              <w:rPr>
+                <w:rFonts w:ascii="HelveticaNeueLT Pro 35 Th" w:hAnsi="HelveticaNeueLT Pro 35 Th"/>
+                <w:sz w:val="18"/>
+                <w:szCs w:val="16"/>
+              </w:rPr>
+              <w:t xml:space="preserve"> }}</w:t>
+            </w:r>
+            <w:r>
+              <w:rPr>
+                <w:rFonts w:ascii="HelveticaNeueLT Pro 35 Th" w:hAnsi="HelveticaNeueLT Pro 35 Th"/>
+                <w:sz w:val="18"/>
+                <w:szCs w:val="16"/>
+              </w:rPr>
+              <w:t xml:space="preserve">     </w:t>
+            </w:r>
+            <w:proofErr w:type="spellStart"/>
+            <w:r>
+              <w:rPr>
+                <w:rFonts w:ascii="HelveticaNeueLT Pro 35 Th" w:hAnsi="HelveticaNeueLT Pro 35 Th"/>
+                <w:sz w:val="18"/>
+                <w:szCs w:val="16"/>
+              </w:rPr>
+              <w:t>Resp</w:t>
+            </w:r>
+            <w:proofErr w:type="spellEnd"/>
+            <w:r>
+              <w:rPr>
+                <w:rFonts w:ascii="HelveticaNeueLT Pro 35 Th" w:hAnsi="HelveticaNeueLT Pro 35 Th"/>
+                <w:sz w:val="18"/>
+                <w:szCs w:val="16"/>
+              </w:rPr>
+              <w:t xml:space="preserve">. </w:t>
+            </w:r>
+            <w:proofErr w:type="spellStart"/>
+            <w:r>
+              <w:rPr>
+                <w:rFonts w:ascii="HelveticaNeueLT Pro 35 Th" w:hAnsi="HelveticaNeueLT Pro 35 Th"/>
+                <w:sz w:val="18"/>
+                <w:szCs w:val="16"/>
+              </w:rPr>
+              <w:t>Insc</w:t>
+            </w:r>
+            <w:proofErr w:type="spellEnd"/>
+            <w:r>
+              <w:rPr>
+                <w:rFonts w:ascii="HelveticaNeueLT Pro 35 Th" w:hAnsi="HelveticaNeueLT Pro 35 Th"/>
+                <w:sz w:val="18"/>
+                <w:szCs w:val="16"/>
+              </w:rPr>
+              <w:t xml:space="preserve">. {{ </w:t>
+            </w:r>
+            <w:proofErr w:type="spellStart"/>
+            <w:r>
+              <w:rPr>
+                <w:rFonts w:ascii="HelveticaNeueLT Pro 35 Th" w:hAnsi="HelveticaNeueLT Pro 35 Th"/>
+                <w:sz w:val="18"/>
+                <w:szCs w:val="16"/>
+              </w:rPr>
+              <w:t>ivaRespInsc</w:t>
+            </w:r>
+            <w:proofErr w:type="spellEnd"/>
+            <w:r>
+              <w:rPr>
+                <w:rFonts w:ascii="HelveticaNeueLT Pro 35 Th" w:hAnsi="HelveticaNeueLT Pro 35 Th"/>
+                <w:sz w:val="18"/>
+                <w:szCs w:val="16"/>
+              </w:rPr>
+              <w:t xml:space="preserve"> }}</w:t>
+            </w:r>
+            <w:r>
+              <w:rPr>
+                <w:rFonts w:ascii="HelveticaNeueLT Pro 35 Th" w:hAnsi="HelveticaNeueLT Pro 35 Th"/>
+                <w:sz w:val="18"/>
+                <w:szCs w:val="16"/>
+              </w:rPr>
+              <w:t xml:space="preserve">     </w:t>
+            </w:r>
+            <w:r>
+              <w:rPr>
+                <w:rFonts w:ascii="HelveticaNeueLT Pro 35 Th" w:hAnsi="HelveticaNeueLT Pro 35 Th"/>
+                <w:sz w:val="18"/>
+                <w:szCs w:val="16"/>
+              </w:rPr>
+              <w:t xml:space="preserve">Eventual {{ </w:t>
+            </w:r>
+            <w:proofErr w:type="spellStart"/>
+            <w:r>
+              <w:rPr>
+                <w:rFonts w:ascii="HelveticaNeueLT Pro 35 Th" w:hAnsi="HelveticaNeueLT Pro 35 Th"/>
+                <w:sz w:val="18"/>
+                <w:szCs w:val="16"/>
+              </w:rPr>
+              <w:t>ivaEventual</w:t>
+            </w:r>
+            <w:proofErr w:type="spellEnd"/>
+            <w:r>
+              <w:rPr>
+                <w:rFonts w:ascii="HelveticaNeueLT Pro 35 Th" w:hAnsi="HelveticaNeueLT Pro 35 Th"/>
+                <w:sz w:val="18"/>
+                <w:szCs w:val="16"/>
+              </w:rPr>
+              <w:t xml:space="preserve"> }}</w:t>
+            </w:r>
+            <w:r>
+              <w:rPr>
+                <w:rFonts w:ascii="HelveticaNeueLT Pro 35 Th" w:hAnsi="HelveticaNeueLT Pro 35 Th"/>
+                <w:sz w:val="18"/>
+                <w:szCs w:val="16"/>
+              </w:rPr>
+              <w:t xml:space="preserve">     </w:t>
+            </w:r>
+            <w:proofErr w:type="spellStart"/>
+            <w:r>
+              <w:rPr>
+                <w:rFonts w:ascii="HelveticaNeueLT Pro 35 Th" w:hAnsi="HelveticaNeueLT Pro 35 Th"/>
+                <w:sz w:val="18"/>
+                <w:szCs w:val="16"/>
+              </w:rPr>
+              <w:t>Cons</w:t>
+            </w:r>
+            <w:proofErr w:type="spellEnd"/>
+            <w:r>
+              <w:rPr>
+                <w:rFonts w:ascii="HelveticaNeueLT Pro 35 Th" w:hAnsi="HelveticaNeueLT Pro 35 Th"/>
+                <w:sz w:val="18"/>
+                <w:szCs w:val="16"/>
+              </w:rPr>
+              <w:t xml:space="preserve">. Final {{ </w:t>
+            </w:r>
+            <w:proofErr w:type="spellStart"/>
+            <w:r>
+              <w:rPr>
+                <w:rFonts w:ascii="HelveticaNeueLT Pro 35 Th" w:hAnsi="HelveticaNeueLT Pro 35 Th"/>
+                <w:sz w:val="18"/>
+                <w:szCs w:val="16"/>
+              </w:rPr>
+              <w:t>ivaConsFinal</w:t>
+            </w:r>
+            <w:proofErr w:type="spellEnd"/>
+            <w:r>
+              <w:rPr>
+                <w:rFonts w:ascii="HelveticaNeueLT Pro 35 Th" w:hAnsi="HelveticaNeueLT Pro 35 Th"/>
+                <w:sz w:val="18"/>
+                <w:szCs w:val="16"/>
+              </w:rPr>
+              <w:t xml:space="preserve"> }}</w:t>
             </w:r>
           </w:p>
         </w:tc>
@@ -578,8 +975,9 @@
                 <w:szCs w:val="18"/>
                 <w:lang w:val="en-US"/>
               </w:rPr>
-              <w:t>%%tabla_placeholder</w:t>
-            </w:r>
+              <w:t>%%</w:t>
+            </w:r>
+            <w:proofErr w:type="spellStart"/>
             <w:r>
               <w:rPr>
                 <w:rFonts w:ascii="HelveticaNeueLT Pro 35 Th" w:hAnsi="HelveticaNeueLT Pro 35 Th"/>
@@ -587,8 +985,18 @@
                 <w:szCs w:val="18"/>
                 <w:lang w:val="en-US"/>
               </w:rPr>
+              <w:t>tabla_placeholder</w:t>
+            </w:r>
+            <w:r>
+              <w:rPr>
+                <w:rFonts w:ascii="HelveticaNeueLT Pro 35 Th" w:hAnsi="HelveticaNeueLT Pro 35 Th"/>
+                <w:sz w:val="20"/>
+                <w:szCs w:val="18"/>
+                <w:lang w:val="en-US"/>
+              </w:rPr>
               <w:t>_remito</w:t>
             </w:r>
+            <w:proofErr w:type="spellEnd"/>
             <w:r>
               <w:rPr>
                 <w:rFonts w:ascii="HelveticaNeueLT Pro 35 Th" w:hAnsi="HelveticaNeueLT Pro 35 Th"/>
@@ -616,13 +1024,13 @@
         </w:trPr>
         <w:tc>
           <w:tcPr>
-            <w:tcW w:w="10774" w:type="dxa"/>
-            <w:gridSpan w:val="2"/>
+            <w:tcW w:w="5387" w:type="dxa"/>
           </w:tcPr>
           <w:p>
             <w:pPr>
               <w:pStyle w:val="Encabezado"/>
               <w:spacing w:before="240" w:after="240"/>
+              <w:jc w:val="center"/>
               <w:rPr>
                 <w:rFonts w:ascii="HelveticaNeueLT Pro 35 Th" w:hAnsi="HelveticaNeueLT Pro 35 Th"/>
                 <w:b/>
@@ -636,6 +1044,49 @@
                 <w:bCs/>
               </w:rPr>
               <w:t>DOCUMENTO NO VALIDO COMO FACTURA</w:t>
+            </w:r>
+          </w:p>
+        </w:tc>
+        <w:tc>
+          <w:tcPr>
+            <w:tcW w:w="5387" w:type="dxa"/>
+          </w:tcPr>
+          <w:p>
+            <w:pPr>
+              <w:pStyle w:val="Encabezado"/>
+              <w:spacing w:before="240" w:after="240"/>
+              <w:jc w:val="center"/>
+              <w:rPr>
+                <w:rFonts w:ascii="HelveticaNeueLT Pro 35 Th" w:hAnsi="HelveticaNeueLT Pro 35 Th"/>
+              </w:rPr>
+            </w:pPr>
+            <w:r>
+              <w:rPr>
+                <w:rFonts w:ascii="HelveticaNeueLT Pro 35 Th" w:hAnsi="HelveticaNeueLT Pro 35 Th"/>
+                <w:b/>
+                <w:bCs/>
+              </w:rPr>
+              <w:t>Fecha de Vencimiento</w:t>
+            </w:r>
+            <w:r>
+              <w:rPr>
+                <w:rFonts w:ascii="HelveticaNeueLT Pro 35 Th" w:hAnsi="HelveticaNeueLT Pro 35 Th"/>
+              </w:rPr>
+              <w:t xml:space="preserve">: {{ </w:t>
+            </w:r>
+            <w:proofErr w:type="spellStart"/>
+            <w:r>
+              <w:rPr>
+                <w:rFonts w:ascii="HelveticaNeueLT Pro 35 Th" w:hAnsi="HelveticaNeueLT Pro 35 Th"/>
+              </w:rPr>
+              <w:t>fechaVencRemito</w:t>
+            </w:r>
+            <w:proofErr w:type="spellEnd"/>
+            <w:r>
+              <w:rPr>
+                <w:rFonts w:ascii="HelveticaNeueLT Pro 35 Th" w:hAnsi="HelveticaNeueLT Pro 35 Th"/>
+              </w:rPr>
+              <w:t xml:space="preserve"> }}</w:t>
             </w:r>
           </w:p>
         </w:tc>
@@ -659,13 +1110,13 @@
         <mc:AlternateContent>
           <mc:Choice Requires="wps">
             <w:drawing>
-              <wp:anchor distT="0" distB="0" distL="114300" distR="114300" simplePos="0" relativeHeight="251662336" behindDoc="0" locked="0" layoutInCell="1" allowOverlap="1" wp14:anchorId="20F81975" wp14:editId="5A409C69">
+              <wp:anchor distT="0" distB="0" distL="114300" distR="114300" simplePos="0" relativeHeight="251662336" behindDoc="0" locked="0" layoutInCell="1" allowOverlap="1" wp14:anchorId="20F81975" wp14:editId="7E7635F4">
                 <wp:simplePos x="0" y="0"/>
                 <wp:positionH relativeFrom="column">
-                  <wp:posOffset>2470587</wp:posOffset>
+                  <wp:posOffset>2476974</wp:posOffset>
                 </wp:positionH>
                 <wp:positionV relativeFrom="paragraph">
-                  <wp:posOffset>204610</wp:posOffset>
+                  <wp:posOffset>204470</wp:posOffset>
                 </wp:positionV>
                 <wp:extent cx="445135" cy="653143"/>
                 <wp:effectExtent l="0" t="0" r="12065" b="13970"/>
@@ -760,7 +1211,7 @@
                 <v:stroke joinstyle="miter"/>
                 <v:path gradientshapeok="t" o:connecttype="rect"/>
               </v:shapetype>
-              <v:shape id="Cuadro de texto 3" o:spid="_x0000_s1026" type="#_x0000_t202" style="position:absolute;left:0;text-align:left;margin-left:194.55pt;margin-top:16.1pt;width:35.05pt;height:51.45pt;z-index:251662336;visibility:visible;mso-wrap-style:square;mso-width-percent:0;mso-height-percent:0;mso-wrap-distance-left:9pt;mso-wrap-distance-top:0;mso-wrap-distance-right:9pt;mso-wrap-distance-bottom:0;mso-position-horizontal:absolute;mso-position-horizontal-relative:text;mso-position-vertical:absolute;mso-position-vertical-relative:text;mso-width-percent:0;mso-height-percent:0;mso-width-relative:margin;mso-height-relative:margin;v-text-anchor:top" o:gfxdata="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" fillcolor="white [3201]" strokeweight=".5pt">
+              <v:shape id="Cuadro de texto 3" o:spid="_x0000_s1026" type="#_x0000_t202" style="position:absolute;left:0;text-align:left;margin-left:195.05pt;margin-top:16.1pt;width:35.05pt;height:51.45pt;z-index:251662336;visibility:visible;mso-wrap-style:square;mso-width-percent:0;mso-height-percent:0;mso-wrap-distance-left:9pt;mso-wrap-distance-top:0;mso-wrap-distance-right:9pt;mso-wrap-distance-bottom:0;mso-position-horizontal:absolute;mso-position-horizontal-relative:text;mso-position-vertical:absolute;mso-position-vertical-relative:text;mso-width-percent:0;mso-height-percent:0;mso-width-relative:margin;mso-height-relative:margin;v-text-anchor:top" o:gfxdata="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" fillcolor="white [3201]" strokeweight=".5pt">
                 <v:textbox>
                   <w:txbxContent>
                     <w:p>

</xml_diff>